<commit_message>
#1 Connection avec l'API !
connection fonctionnelle avec l'api sur le serveur
</commit_message>
<xml_diff>
--- a/doc/Documentation API Postgres.docx
+++ b/doc/Documentation API Postgres.docx
@@ -187,7 +187,21 @@
           <w:b/>
           <w:bCs/>
         </w:rPr>
-        <w:t>http://149.56.45.139:9647/updateScore(pseudo)</w:t>
+        <w:t>http://149.56.45.139:9647/updateScore</w:t>
+      </w:r>
+      <w:r>
+        <w:rPr>
+          <w:b/>
+          <w:bCs/>
+        </w:rPr>
+        <w:t>/</w:t>
+      </w:r>
+      <w:r>
+        <w:rPr>
+          <w:b/>
+          <w:bCs/>
+        </w:rPr>
+        <w:t>(pseudo)</w:t>
       </w:r>
       <w:r>
         <w:rPr>

</xml_diff>

<commit_message>
#9 API questions+ démarrage automatique + utilitaire JSON->SQL
</commit_message>
<xml_diff>
--- a/doc/Documentation API Postgres.docx
+++ b/doc/Documentation API Postgres.docx
@@ -2,23 +2,127 @@
 <file path=word/document.xml><?xml version="1.0" encoding="utf-8"?>
 <w:document xmlns:wpc="http://schemas.microsoft.com/office/word/2010/wordprocessingCanvas" xmlns:cx="http://schemas.microsoft.com/office/drawing/2014/chartex" xmlns:cx1="http://schemas.microsoft.com/office/drawing/2015/9/8/chartex" xmlns:cx2="http://schemas.microsoft.com/office/drawing/2015/10/21/chartex" xmlns:cx3="http://schemas.microsoft.com/office/drawing/2016/5/9/chartex" xmlns:cx4="http://schemas.microsoft.com/office/drawing/2016/5/10/chartex" xmlns:cx5="http://schemas.microsoft.com/office/drawing/2016/5/11/chartex" xmlns:cx6="http://schemas.microsoft.com/office/drawing/2016/5/12/chartex" xmlns:cx7="http://schemas.microsoft.com/office/drawing/2016/5/13/chartex" xmlns:cx8="http://schemas.microsoft.com/office/drawing/2016/5/14/chartex" xmlns:mc="http://schemas.openxmlformats.org/markup-compatibility/2006" xmlns:aink="http://schemas.microsoft.com/office/drawing/2016/ink" xmlns:am3d="http://schemas.microsoft.com/office/drawing/2017/model3d" xmlns:o="urn:schemas-microsoft-com:office:office" xmlns:r="http://schemas.openxmlformats.org/officeDocument/2006/relationships" xmlns:m="http://schemas.openxmlformats.org/officeDocument/2006/math" xmlns:v="urn:schemas-microsoft-com:vml" xmlns:wp14="http://schemas.microsoft.com/office/word/2010/wordprocessingDrawing" xmlns:wp="http://schemas.openxmlformats.org/drawingml/2006/wordprocessingDrawing" xmlns:w10="urn:schemas-microsoft-com:office:word" xmlns:w="http://schemas.openxmlformats.org/wordprocessingml/2006/main" xmlns:w14="http://schemas.microsoft.com/office/word/2010/wordml" xmlns:w15="http://schemas.microsoft.com/office/word/2012/wordml" xmlns:w16cex="http://schemas.microsoft.com/office/word/2018/wordml/cex" xmlns:w16cid="http://schemas.microsoft.com/office/word/2016/wordml/cid" xmlns:w16="http://schemas.microsoft.com/office/word/2018/wordml" xmlns:w16se="http://schemas.microsoft.com/office/word/2015/wordml/symex" xmlns:wpg="http://schemas.microsoft.com/office/word/2010/wordprocessingGroup" xmlns:wpi="http://schemas.microsoft.com/office/word/2010/wordprocessingInk" xmlns:wne="http://schemas.microsoft.com/office/word/2006/wordml" xmlns:wps="http://schemas.microsoft.com/office/word/2010/wordprocessingShape" mc:Ignorable="w14 w15 w16se w16cid w16 w16cex wp14">
   <w:body>
-    <w:p>
-      <w:r>
-        <w:t>Démarrer l’API à la main : utilisateur RESTapi motdepasse</w:t>
-      </w:r>
-    </w:p>
-    <w:p>
-      <w:r>
-        <w:t>Le code est dans /var/node-api-postgres</w:t>
-      </w:r>
-    </w:p>
-    <w:p>
-      <w:r>
-        <w:t>Il suffit d’exécuter la commande node index.js</w:t>
+    <w:p/>
+    <w:p>
+      <w:r>
+        <w:t xml:space="preserve">Identifiants pour l’API : </w:t>
+      </w:r>
+      <w:r>
+        <w:t xml:space="preserve"> utilisateur </w:t>
+      </w:r>
+      <w:proofErr w:type="spellStart"/>
+      <w:r>
+        <w:t>RESTapi</w:t>
+      </w:r>
+      <w:proofErr w:type="spellEnd"/>
+      <w:r>
+        <w:t xml:space="preserve"> </w:t>
+      </w:r>
+      <w:proofErr w:type="spellStart"/>
+      <w:r>
+        <w:t>motdepasse</w:t>
+      </w:r>
+      <w:proofErr w:type="spellEnd"/>
+    </w:p>
+    <w:p>
+      <w:r>
+        <w:t>En se connectant on arrive direct dans le dossier avec le code</w:t>
+      </w:r>
+    </w:p>
+    <w:p>
+      <w:r>
+        <w:t xml:space="preserve">L’API devrait être lancée de base car on utilise le </w:t>
+      </w:r>
+      <w:proofErr w:type="spellStart"/>
+      <w:r>
+        <w:t>packet</w:t>
+      </w:r>
+      <w:proofErr w:type="spellEnd"/>
+      <w:r>
+        <w:t xml:space="preserve"> pm2</w:t>
+      </w:r>
+    </w:p>
+    <w:p>
+      <w:r>
+        <w:t>Avec la commande :</w:t>
+      </w:r>
+      <w:r>
+        <w:tab/>
+      </w:r>
+      <w:r>
+        <w:tab/>
+      </w:r>
+      <w:r>
+        <w:t xml:space="preserve"> </w:t>
+      </w:r>
+      <w:r>
+        <w:rPr>
+          <w:b/>
+          <w:bCs/>
+        </w:rPr>
+        <w:t>pm2 start</w:t>
+      </w:r>
+      <w:r>
+        <w:rPr>
+          <w:b/>
+          <w:bCs/>
+        </w:rPr>
+        <w:t xml:space="preserve"> </w:t>
+      </w:r>
+      <w:r>
+        <w:rPr>
+          <w:b/>
+          <w:bCs/>
+        </w:rPr>
+        <w:t>0</w:t>
+      </w:r>
+    </w:p>
+    <w:p>
+      <w:r>
+        <w:t>Pour l’arrêter c’est</w:t>
+      </w:r>
+      <w:r>
+        <w:tab/>
+      </w:r>
+      <w:r>
+        <w:tab/>
+      </w:r>
+      <w:r>
+        <w:t xml:space="preserve"> </w:t>
+      </w:r>
+      <w:r>
+        <w:rPr>
+          <w:b/>
+          <w:bCs/>
+        </w:rPr>
+        <w:t>pm2 stop 0</w:t>
+      </w:r>
+    </w:p>
+    <w:p>
+      <w:pPr>
+        <w:rPr>
+          <w:b/>
+          <w:bCs/>
+        </w:rPr>
+      </w:pPr>
+      <w:r>
+        <w:t>Pour la redémarrer c’est</w:t>
+      </w:r>
+      <w:r>
+        <w:tab/>
+        <w:t xml:space="preserve"> </w:t>
+      </w:r>
+      <w:r>
+        <w:rPr>
+          <w:b/>
+          <w:bCs/>
+        </w:rPr>
+        <w:t>pm2 restart 0</w:t>
       </w:r>
     </w:p>
     <w:p/>
     <w:p/>
+    <w:p/>
     <w:p>
       <w:r>
         <w:t xml:space="preserve">URL du serveur : </w:t>
@@ -39,8 +143,49 @@
           <w:i/>
           <w:iCs/>
         </w:rPr>
-        <w:t>Plus tard le code sera directement sur le serveur et donc en localhost, il faudra donc fermer le port avec ufw deny 9647 et redémarrer le service ufw ainsi que de changer dans le code de l’application l’adresse IP par localhost</w:t>
-      </w:r>
+        <w:t xml:space="preserve">Plus tard le code sera directement sur le serveur et donc en localhost, il faudra donc fermer le port avec </w:t>
+      </w:r>
+      <w:proofErr w:type="spellStart"/>
+      <w:r>
+        <w:rPr>
+          <w:i/>
+          <w:iCs/>
+        </w:rPr>
+        <w:t>ufw</w:t>
+      </w:r>
+      <w:proofErr w:type="spellEnd"/>
+      <w:r>
+        <w:rPr>
+          <w:i/>
+          <w:iCs/>
+        </w:rPr>
+        <w:t xml:space="preserve"> </w:t>
+      </w:r>
+      <w:proofErr w:type="spellStart"/>
+      <w:r>
+        <w:rPr>
+          <w:i/>
+          <w:iCs/>
+        </w:rPr>
+        <w:t>deny</w:t>
+      </w:r>
+      <w:proofErr w:type="spellEnd"/>
+      <w:r>
+        <w:rPr>
+          <w:i/>
+          <w:iCs/>
+        </w:rPr>
+        <w:t xml:space="preserve"> 9647 et redémarrer le service </w:t>
+      </w:r>
+      <w:proofErr w:type="spellStart"/>
+      <w:r>
+        <w:rPr>
+          <w:i/>
+          <w:iCs/>
+        </w:rPr>
+        <w:t>ufw</w:t>
+      </w:r>
+      <w:proofErr w:type="spellEnd"/>
     </w:p>
     <w:p/>
     <w:p>
@@ -108,6 +253,31 @@
         <w:t xml:space="preserve"> sort le JSON de l’utilisateur demandé</w:t>
       </w:r>
     </w:p>
+    <w:p>
+      <w:r>
+        <w:rPr>
+          <w:b/>
+          <w:bCs/>
+        </w:rPr>
+        <w:t>http://149.56.45.139:9647/getQuestionnaire/:nomQuestionnaire</w:t>
+      </w:r>
+      <w:r>
+        <w:rPr>
+          <w:b/>
+          <w:bCs/>
+        </w:rPr>
+        <w:t xml:space="preserve"> </w:t>
+      </w:r>
+      <w:r>
+        <w:t>sort le JSON d</w:t>
+      </w:r>
+      <w:r>
+        <w:t xml:space="preserve">u questionnaire </w:t>
+      </w:r>
+      <w:r>
+        <w:t>demandé</w:t>
+      </w:r>
+    </w:p>
     <w:p/>
     <w:p>
       <w:r>
@@ -211,7 +381,15 @@
         <w:t xml:space="preserve"> </w:t>
       </w:r>
       <w:r>
-        <w:t>permet de mettre à jour le score de l’utilisateur, prend en paramètre le score.</w:t>
+        <w:t xml:space="preserve">permet de mettre à jour le score de l’utilisateur, </w:t>
+      </w:r>
+      <w:proofErr w:type="gramStart"/>
+      <w:r>
+        <w:t>prend</w:t>
+      </w:r>
+      <w:proofErr w:type="gramEnd"/>
+      <w:r>
+        <w:t xml:space="preserve"> en paramètre le score.</w:t>
       </w:r>
     </w:p>
     <w:p/>

</xml_diff>

<commit_message>
Update Documentation API Postgres.docx
</commit_message>
<xml_diff>
--- a/doc/Documentation API Postgres.docx
+++ b/doc/Documentation API Postgres.docx
@@ -8,66 +8,38 @@
         <w:t xml:space="preserve">Identifiants pour l’API : </w:t>
       </w:r>
       <w:r>
-        <w:t xml:space="preserve"> utilisateur </w:t>
-      </w:r>
-      <w:proofErr w:type="spellStart"/>
-      <w:r>
-        <w:t>RESTapi</w:t>
-      </w:r>
-      <w:proofErr w:type="spellEnd"/>
+        <w:t xml:space="preserve"> utilisateur RESTapi motdepasse</w:t>
+      </w:r>
+    </w:p>
+    <w:p>
+      <w:r>
+        <w:t>En se connectant on arrive direct dans le dossier avec le code</w:t>
+      </w:r>
+    </w:p>
+    <w:p>
+      <w:r>
+        <w:t>L’API devrait être lancée de base car on utilise le packet pm2</w:t>
+      </w:r>
+    </w:p>
+    <w:p>
+      <w:r>
+        <w:t>Avec la commande :</w:t>
+      </w:r>
+      <w:r>
+        <w:tab/>
+      </w:r>
+      <w:r>
+        <w:tab/>
+      </w:r>
       <w:r>
         <w:t xml:space="preserve"> </w:t>
       </w:r>
-      <w:proofErr w:type="spellStart"/>
-      <w:r>
-        <w:t>motdepasse</w:t>
-      </w:r>
-      <w:proofErr w:type="spellEnd"/>
-    </w:p>
-    <w:p>
-      <w:r>
-        <w:t>En se connectant on arrive direct dans le dossier avec le code</w:t>
-      </w:r>
-    </w:p>
-    <w:p>
-      <w:r>
-        <w:t xml:space="preserve">L’API devrait être lancée de base car on utilise le </w:t>
-      </w:r>
-      <w:proofErr w:type="spellStart"/>
-      <w:r>
-        <w:t>packet</w:t>
-      </w:r>
-      <w:proofErr w:type="spellEnd"/>
-      <w:r>
-        <w:t xml:space="preserve"> pm2</w:t>
-      </w:r>
-    </w:p>
-    <w:p>
-      <w:r>
-        <w:t>Avec la commande :</w:t>
-      </w:r>
-      <w:r>
-        <w:tab/>
-      </w:r>
-      <w:r>
-        <w:tab/>
-      </w:r>
-      <w:r>
-        <w:t xml:space="preserve"> </w:t>
-      </w:r>
-      <w:r>
-        <w:rPr>
-          <w:b/>
-          <w:bCs/>
-        </w:rPr>
-        <w:t>pm2 start</w:t>
-      </w:r>
-      <w:r>
-        <w:rPr>
-          <w:b/>
-          <w:bCs/>
-        </w:rPr>
-        <w:t xml:space="preserve"> </w:t>
+      <w:r>
+        <w:rPr>
+          <w:b/>
+          <w:bCs/>
+        </w:rPr>
+        <w:t xml:space="preserve">pm2 start </w:t>
       </w:r>
       <w:r>
         <w:rPr>
@@ -122,17 +94,9 @@
     </w:p>
     <w:p>
       <w:r>
-        <w:t xml:space="preserve">Tuto utilisé pour le démarrage automatique et la gestion des programmes </w:t>
-      </w:r>
-      <w:proofErr w:type="spellStart"/>
-      <w:r>
-        <w:t>nodejs</w:t>
-      </w:r>
-      <w:proofErr w:type="spellEnd"/>
-      <w:r>
-        <w:t xml:space="preserve"> </w:t>
-      </w:r>
-      <w:hyperlink r:id="rId4" w:history="1">
+        <w:t xml:space="preserve">Tuto utilisé pour le démarrage automatique et la gestion des programmes nodejs </w:t>
+      </w:r>
+      <w:hyperlink r:id="rId4" w:anchor="step-3-—-installing-pm2" w:history="1">
         <w:r>
           <w:rPr>
             <w:rStyle w:val="Lienhypertexte"/>
@@ -166,49 +130,37 @@
           <w:i/>
           <w:iCs/>
         </w:rPr>
-        <w:t xml:space="preserve">Plus tard le code sera directement sur le serveur et donc en localhost, il faudra donc fermer le port avec </w:t>
-      </w:r>
-      <w:proofErr w:type="spellStart"/>
-      <w:r>
+        <w:t>Plus tard le code sera directement sur le serveur et donc en localhost, il faudra donc fermer le port avec ufw deny 9647 et redémarrer le service ufw</w:t>
+      </w:r>
+    </w:p>
+    <w:p>
+      <w:pPr>
         <w:rPr>
           <w:i/>
           <w:iCs/>
         </w:rPr>
-        <w:t>ufw</w:t>
-      </w:r>
-      <w:proofErr w:type="spellEnd"/>
+      </w:pPr>
       <w:r>
         <w:rPr>
           <w:i/>
           <w:iCs/>
         </w:rPr>
-        <w:t xml:space="preserve"> </w:t>
-      </w:r>
-      <w:proofErr w:type="spellStart"/>
+        <w:t xml:space="preserve">Il faut aussi fermer le port </w:t>
+      </w:r>
       <w:r>
         <w:rPr>
           <w:i/>
           <w:iCs/>
         </w:rPr>
-        <w:t>deny</w:t>
-      </w:r>
-      <w:proofErr w:type="spellEnd"/>
+        <w:t>5000</w:t>
+      </w:r>
       <w:r>
         <w:rPr>
           <w:i/>
           <w:iCs/>
         </w:rPr>
-        <w:t xml:space="preserve"> 9647 et redémarrer le service </w:t>
-      </w:r>
-      <w:proofErr w:type="spellStart"/>
-      <w:r>
-        <w:rPr>
-          <w:i/>
-          <w:iCs/>
-        </w:rPr>
-        <w:t>ufw</w:t>
-      </w:r>
-      <w:proofErr w:type="spellEnd"/>
+        <w:t xml:space="preserve"> car c’est celui pour le chat</w:t>
+      </w:r>
     </w:p>
     <w:p/>
     <w:p>
@@ -292,13 +244,7 @@
         <w:t xml:space="preserve"> </w:t>
       </w:r>
       <w:r>
-        <w:t>sort le JSON d</w:t>
-      </w:r>
-      <w:r>
-        <w:t xml:space="preserve">u questionnaire </w:t>
-      </w:r>
-      <w:r>
-        <w:t>demandé</w:t>
+        <w:t>sort le JSON du questionnaire demandé</w:t>
       </w:r>
     </w:p>
     <w:p/>
@@ -331,6 +277,7 @@
           <w:b/>
           <w:bCs/>
         </w:rPr>
+        <w:lastRenderedPageBreak/>
         <w:t>http://149.56.45.139:9647/updateUser/(idUtilisateur)</w:t>
       </w:r>
       <w:r>
@@ -380,7 +327,6 @@
           <w:b/>
           <w:bCs/>
         </w:rPr>
-        <w:lastRenderedPageBreak/>
         <w:t>http://149.56.45.139:9647/updateScore</w:t>
       </w:r>
       <w:r>
@@ -901,6 +847,18 @@
       <w:shd w:val="clear" w:color="auto" w:fill="E1DFDD"/>
     </w:rPr>
   </w:style>
+  <w:style w:type="character" w:styleId="Lienhypertextesuivivisit">
+    <w:name w:val="FollowedHyperlink"/>
+    <w:basedOn w:val="Policepardfaut"/>
+    <w:uiPriority w:val="99"/>
+    <w:semiHidden/>
+    <w:unhideWhenUsed/>
+    <w:rsid w:val="008B6FB0"/>
+    <w:rPr>
+      <w:color w:val="954F72" w:themeColor="followedHyperlink"/>
+      <w:u w:val="single"/>
+    </w:rPr>
+  </w:style>
 </w:styles>
 </file>
 

</xml_diff>

<commit_message>
#11 Application mise en ligne
</commit_message>
<xml_diff>
--- a/doc/Documentation API Postgres.docx
+++ b/doc/Documentation API Postgres.docx
@@ -8,8 +8,21 @@
         <w:t xml:space="preserve">Identifiants pour l’API : </w:t>
       </w:r>
       <w:r>
-        <w:t xml:space="preserve"> utilisateur RESTapi motdepasse</w:t>
-      </w:r>
+        <w:t xml:space="preserve"> utilisateur </w:t>
+      </w:r>
+      <w:proofErr w:type="spellStart"/>
+      <w:r>
+        <w:t>RESTapi</w:t>
+      </w:r>
+      <w:proofErr w:type="spellEnd"/>
+      <w:r>
+        <w:t xml:space="preserve"> </w:t>
+      </w:r>
+      <w:proofErr w:type="spellStart"/>
+      <w:r>
+        <w:t>motdepasse</w:t>
+      </w:r>
+      <w:proofErr w:type="spellEnd"/>
     </w:p>
     <w:p>
       <w:r>
@@ -18,7 +31,15 @@
     </w:p>
     <w:p>
       <w:r>
-        <w:t>L’API devrait être lancée de base car on utilise le packet pm2</w:t>
+        <w:t xml:space="preserve">L’API devrait être lancée de base car on utilise le </w:t>
+      </w:r>
+      <w:proofErr w:type="spellStart"/>
+      <w:r>
+        <w:t>packet</w:t>
+      </w:r>
+      <w:proofErr w:type="spellEnd"/>
+      <w:r>
+        <w:t xml:space="preserve"> pm2</w:t>
       </w:r>
     </w:p>
     <w:p>
@@ -94,7 +115,15 @@
     </w:p>
     <w:p>
       <w:r>
-        <w:t xml:space="preserve">Tuto utilisé pour le démarrage automatique et la gestion des programmes nodejs </w:t>
+        <w:t xml:space="preserve">Tuto utilisé pour le démarrage automatique et la gestion des programmes </w:t>
+      </w:r>
+      <w:proofErr w:type="spellStart"/>
+      <w:r>
+        <w:t>nodejs</w:t>
+      </w:r>
+      <w:proofErr w:type="spellEnd"/>
+      <w:r>
+        <w:t xml:space="preserve"> </w:t>
       </w:r>
       <w:hyperlink r:id="rId4" w:anchor="step-3-—-installing-pm2" w:history="1">
         <w:r>
@@ -130,35 +159,76 @@
           <w:i/>
           <w:iCs/>
         </w:rPr>
-        <w:t>Plus tard le code sera directement sur le serveur et donc en localhost, il faudra donc fermer le port avec ufw deny 9647 et redémarrer le service ufw</w:t>
-      </w:r>
-    </w:p>
-    <w:p>
-      <w:pPr>
+        <w:t xml:space="preserve">Plus tard le code sera directement sur le serveur et donc en localhost, il faudra donc fermer le port avec </w:t>
+      </w:r>
+      <w:proofErr w:type="spellStart"/>
+      <w:r>
         <w:rPr>
           <w:i/>
           <w:iCs/>
         </w:rPr>
-      </w:pPr>
+        <w:t>ufw</w:t>
+      </w:r>
+      <w:proofErr w:type="spellEnd"/>
       <w:r>
         <w:rPr>
           <w:i/>
           <w:iCs/>
         </w:rPr>
-        <w:t xml:space="preserve">Il faut aussi fermer le port </w:t>
-      </w:r>
+        <w:t xml:space="preserve"> </w:t>
+      </w:r>
+      <w:proofErr w:type="spellStart"/>
       <w:r>
         <w:rPr>
           <w:i/>
           <w:iCs/>
         </w:rPr>
-        <w:t>5000</w:t>
-      </w:r>
+        <w:t>deny</w:t>
+      </w:r>
+      <w:proofErr w:type="spellEnd"/>
       <w:r>
         <w:rPr>
           <w:i/>
           <w:iCs/>
         </w:rPr>
+        <w:t xml:space="preserve"> 9647 et redémarrer le service </w:t>
+      </w:r>
+      <w:proofErr w:type="spellStart"/>
+      <w:r>
+        <w:rPr>
+          <w:i/>
+          <w:iCs/>
+        </w:rPr>
+        <w:t>ufw</w:t>
+      </w:r>
+      <w:proofErr w:type="spellEnd"/>
+    </w:p>
+    <w:p>
+      <w:pPr>
+        <w:rPr>
+          <w:i/>
+          <w:iCs/>
+        </w:rPr>
+      </w:pPr>
+      <w:r>
+        <w:rPr>
+          <w:i/>
+          <w:iCs/>
+        </w:rPr>
+        <w:t xml:space="preserve">Il faut aussi fermer le port </w:t>
+      </w:r>
+      <w:r>
+        <w:rPr>
+          <w:i/>
+          <w:iCs/>
+        </w:rPr>
+        <w:t>5000</w:t>
+      </w:r>
+      <w:r>
+        <w:rPr>
+          <w:i/>
+          <w:iCs/>
+        </w:rPr>
         <w:t xml:space="preserve"> car c’est celui pour le chat</w:t>
       </w:r>
     </w:p>
@@ -386,6 +456,22 @@
       </w:r>
       <w:r>
         <w:t xml:space="preserve"> car accessible à l’extérieur pour l’instant. Pourra être activé quand le port de l’API sera fermé à l’extérieur et que si l’on veut faire un panneau admin avec la suppression des utilisateurs.</w:t>
+      </w:r>
+    </w:p>
+    <w:p/>
+    <w:p/>
+    <w:p/>
+    <w:p>
+      <w:r>
+        <w:t xml:space="preserve">Mot de passe du certificat SSL : </w:t>
+      </w:r>
+      <w:proofErr w:type="spellStart"/>
+      <w:r>
+        <w:t>motdepasseSSL</w:t>
+      </w:r>
+      <w:proofErr w:type="spellEnd"/>
+      <w:r>
+        <w:t>#</w:t>
       </w:r>
     </w:p>
     <w:sectPr>

</xml_diff>